<commit_message>
Checkpoint: Resume Building 1: Completed
</commit_message>
<xml_diff>
--- a/checkpoint_resume_building_1/resume_word_updated.docx
+++ b/checkpoint_resume_building_1/resume_word_updated.docx
@@ -33,7 +33,7 @@
       </w:tblGrid>
       <w:tr>
         <w:trPr>
-          <w:trHeight w:val="1349"/>
+          <w:trHeight w:val="1250"/>
         </w:trPr>
         <w:tc>
           <w:tcPr>
@@ -64,16 +64,32 @@
                 <w:between w:val="nil"/>
               </w:pBdr>
               <w:spacing w:before="0"/>
+              <w:rPr>
+                <w:sz w:val="44"/>
+                <w:szCs w:val="44"/>
+              </w:rPr>
             </w:pPr>
             <w:bookmarkStart w:id="0" w:name="_4prkjmzco10w" w:colFirst="0" w:colLast="0"/>
             <w:bookmarkEnd w:id="0"/>
             <w:r>
+              <w:rPr>
+                <w:sz w:val="44"/>
+                <w:szCs w:val="44"/>
+              </w:rPr>
               <w:t>Benjamin</w:t>
             </w:r>
             <w:r>
+              <w:rPr>
+                <w:sz w:val="44"/>
+                <w:szCs w:val="44"/>
+              </w:rPr>
               <w:br/>
             </w:r>
             <w:r>
+              <w:rPr>
+                <w:sz w:val="44"/>
+                <w:szCs w:val="44"/>
+              </w:rPr>
               <w:t>Reinecke</w:t>
             </w:r>
           </w:p>
@@ -90,24 +106,34 @@
                 <w:right w:val="nil"/>
                 <w:between w:val="nil"/>
               </w:pBdr>
+              <w:rPr>
+                <w:sz w:val="28"/>
+                <w:szCs w:val="28"/>
+              </w:rPr>
             </w:pPr>
             <w:bookmarkStart w:id="1" w:name="_o2iwx3vdck7p" w:colFirst="0" w:colLast="0"/>
             <w:bookmarkEnd w:id="1"/>
             <w:r>
               <w:rPr>
-                <w:color w:val="0070C0"/>
+                <w:color w:val="auto"/>
+                <w:sz w:val="28"/>
+                <w:szCs w:val="28"/>
               </w:rPr>
               <w:t xml:space="preserve">Web </w:t>
             </w:r>
             <w:r>
               <w:rPr>
-                <w:color w:val="0070C0"/>
+                <w:color w:val="auto"/>
+                <w:sz w:val="28"/>
+                <w:szCs w:val="28"/>
               </w:rPr>
               <w:t>D</w:t>
             </w:r>
             <w:r>
               <w:rPr>
-                <w:color w:val="0070C0"/>
+                <w:color w:val="auto"/>
+                <w:sz w:val="28"/>
+                <w:szCs w:val="28"/>
               </w:rPr>
               <w:t>eveloper</w:t>
             </w:r>
@@ -307,24 +333,64 @@
               </w:rPr>
               <w:t xml:space="preserve">  </w:t>
             </w:r>
+            <w:r>
+              <w:rPr>
+                <w:rStyle w:val="Hyperlink"/>
+                <w:color w:val="auto"/>
+                <w:sz w:val="20"/>
+                <w:szCs w:val="20"/>
+                <w:u w:val="none"/>
+              </w:rPr>
+              <w:t>bnreinecke0209@gmail.com</w:t>
+            </w:r>
+            <w:r>
+              <w:rPr>
+                <w:sz w:val="20"/>
+                <w:szCs w:val="20"/>
+              </w:rPr>
+              <w:t xml:space="preserve"> </w:t>
+            </w:r>
             <w:hyperlink r:id="rId5" w:history="1">
               <w:r>
                 <w:rPr>
-                  <w:rStyle w:val="Hyperlink"/>
+                  <w:rFonts w:eastAsia="Calibri" w:cs="Times New Roman"/>
                   <w:color w:val="0070C0"/>
                   <w:sz w:val="20"/>
                   <w:szCs w:val="20"/>
-                  <w:u w:val="none"/>
+                  <w:lang w:val="en-US"/>
                 </w:rPr>
-                <w:t>bnreinecke0209@gmail.com</w:t>
+                <w:t>Link</w:t>
+              </w:r>
+              <w:r>
+                <w:rPr>
+                  <w:rFonts w:eastAsia="Calibri" w:cs="Times New Roman"/>
+                  <w:color w:val="0070C0"/>
+                  <w:sz w:val="20"/>
+                  <w:szCs w:val="20"/>
+                  <w:lang w:val="en-US"/>
+                </w:rPr>
+                <w:t>e</w:t>
+              </w:r>
+              <w:r>
+                <w:rPr>
+                  <w:rFonts w:eastAsia="Calibri" w:cs="Times New Roman"/>
+                  <w:color w:val="0070C0"/>
+                  <w:sz w:val="20"/>
+                  <w:szCs w:val="20"/>
+                  <w:lang w:val="en-US"/>
+                </w:rPr>
+                <w:t>dIn</w:t>
               </w:r>
             </w:hyperlink>
             <w:r>
               <w:rPr>
-                <w:sz w:val="20"/>
-                <w:szCs w:val="20"/>
-              </w:rPr>
-              <w:t xml:space="preserve"> </w:t>
+                <w:rFonts w:eastAsia="Calibri" w:cs="Times New Roman"/>
+                <w:color w:val="0070C0"/>
+                <w:sz w:val="20"/>
+                <w:szCs w:val="20"/>
+                <w:lang w:val="en-US"/>
+              </w:rPr>
+              <w:t xml:space="preserve">  </w:t>
             </w:r>
             <w:hyperlink r:id="rId6" w:history="1">
               <w:r>
@@ -335,20 +401,8 @@
                   <w:szCs w:val="20"/>
                   <w:lang w:val="en-US"/>
                 </w:rPr>
-                <w:t>LinkedIn</w:t>
+                <w:t>GitH</w:t>
               </w:r>
-            </w:hyperlink>
-            <w:r>
-              <w:rPr>
-                <w:rFonts w:eastAsia="Calibri" w:cs="Times New Roman"/>
-                <w:color w:val="0070C0"/>
-                <w:sz w:val="20"/>
-                <w:szCs w:val="20"/>
-                <w:lang w:val="en-US"/>
-              </w:rPr>
-              <w:t xml:space="preserve">  </w:t>
-            </w:r>
-            <w:hyperlink r:id="rId7" w:history="1">
               <w:r>
                 <w:rPr>
                   <w:rFonts w:eastAsia="Calibri" w:cs="Times New Roman"/>
@@ -357,7 +411,17 @@
                   <w:szCs w:val="20"/>
                   <w:lang w:val="en-US"/>
                 </w:rPr>
-                <w:t>GitHub</w:t>
+                <w:t>u</w:t>
+              </w:r>
+              <w:r>
+                <w:rPr>
+                  <w:rFonts w:eastAsia="Calibri" w:cs="Times New Roman"/>
+                  <w:color w:val="0070C0"/>
+                  <w:sz w:val="20"/>
+                  <w:szCs w:val="20"/>
+                  <w:lang w:val="en-US"/>
+                </w:rPr>
+                <w:t>b</w:t>
               </w:r>
             </w:hyperlink>
           </w:p>
@@ -768,7 +832,7 @@
                 <w:sz w:val="20"/>
                 <w:szCs w:val="20"/>
               </w:rPr>
-              <w:t>Frameworks/Libraries:</w:t>
+              <w:t>Frameworks:</w:t>
             </w:r>
             <w:r>
               <w:rPr>
@@ -803,7 +867,21 @@
                 <w:sz w:val="20"/>
                 <w:szCs w:val="20"/>
               </w:rPr>
-              <w:t>Query, Bootstrap, Jasmine</w:t>
+              <w:t>Query, Bootstrap,</w:t>
+            </w:r>
+            <w:r>
+              <w:rPr>
+                <w:sz w:val="20"/>
+                <w:szCs w:val="20"/>
+              </w:rPr>
+              <w:t xml:space="preserve"> </w:t>
+            </w:r>
+            <w:r>
+              <w:rPr>
+                <w:sz w:val="20"/>
+                <w:szCs w:val="20"/>
+              </w:rPr>
+              <w:t>Jasmine</w:t>
             </w:r>
           </w:p>
           <w:p>
@@ -874,7 +952,28 @@
                 <w:sz w:val="20"/>
                 <w:szCs w:val="20"/>
               </w:rPr>
-              <w:t xml:space="preserve"> Heroku, MVC, Git, Unix Commands, TDD, 3rd party API’s, data structures and algorithms</w:t>
+              <w:t xml:space="preserve"> Heroku, MVC, Git, Unix Commands, TDD, 3rd party API’s, data</w:t>
+            </w:r>
+            <w:r>
+              <w:rPr>
+                <w:sz w:val="20"/>
+                <w:szCs w:val="20"/>
+              </w:rPr>
+              <w:t xml:space="preserve"> </w:t>
+            </w:r>
+            <w:r>
+              <w:rPr>
+                <w:sz w:val="20"/>
+                <w:szCs w:val="20"/>
+              </w:rPr>
+              <w:t>structures and algorithms</w:t>
+            </w:r>
+            <w:r>
+              <w:rPr>
+                <w:sz w:val="20"/>
+                <w:szCs w:val="20"/>
+              </w:rPr>
+              <w:t>, fluent in Spanish, intermediate in Swedish.</w:t>
             </w:r>
           </w:p>
         </w:tc>
@@ -1075,14 +1174,120 @@
               </w:rPr>
               <w:t>-</w:t>
             </w:r>
+            <w:r>
+              <w:rPr>
+                <w:sz w:val="20"/>
+                <w:szCs w:val="20"/>
+              </w:rPr>
+              <w:t>Single Page App (</w:t>
+            </w:r>
+            <w:hyperlink r:id="rId7" w:history="1">
+              <w:r>
+                <w:rPr>
+                  <w:rStyle w:val="Hyperlink"/>
+                  <w:color w:val="0070C0"/>
+                  <w:sz w:val="20"/>
+                  <w:szCs w:val="20"/>
+                  <w:u w:val="none"/>
+                </w:rPr>
+                <w:t>GitHu</w:t>
+              </w:r>
+              <w:r>
+                <w:rPr>
+                  <w:rStyle w:val="Hyperlink"/>
+                  <w:color w:val="0070C0"/>
+                  <w:sz w:val="20"/>
+                  <w:szCs w:val="20"/>
+                  <w:u w:val="none"/>
+                </w:rPr>
+                <w:t>b</w:t>
+              </w:r>
+              <w:r>
+                <w:rPr>
+                  <w:rStyle w:val="Hyperlink"/>
+                  <w:color w:val="0070C0"/>
+                  <w:sz w:val="20"/>
+                  <w:szCs w:val="20"/>
+                  <w:u w:val="none"/>
+                </w:rPr>
+                <w:t xml:space="preserve"> repo</w:t>
+              </w:r>
+            </w:hyperlink>
+            <w:r>
+              <w:rPr>
+                <w:sz w:val="20"/>
+                <w:szCs w:val="20"/>
+              </w:rPr>
+              <w:t xml:space="preserve">) </w:t>
+            </w:r>
+            <w:r>
+              <w:rPr>
+                <w:sz w:val="20"/>
+                <w:szCs w:val="20"/>
+              </w:rPr>
+              <w:t xml:space="preserve">with chat rooms, messages and login </w:t>
+            </w:r>
+          </w:p>
+          <w:p>
+            <w:pPr>
+              <w:widowControl w:val="0"/>
+              <w:pBdr>
+                <w:top w:val="nil"/>
+                <w:left w:val="nil"/>
+                <w:bottom w:val="nil"/>
+                <w:right w:val="nil"/>
+                <w:between w:val="nil"/>
+              </w:pBdr>
+              <w:spacing w:before="100"/>
+              <w:rPr>
+                <w:sz w:val="18"/>
+                <w:szCs w:val="18"/>
+              </w:rPr>
+            </w:pPr>
+            <w:r>
+              <w:rPr>
+                <w:sz w:val="20"/>
+                <w:szCs w:val="20"/>
+              </w:rPr>
+              <w:t>-Built using React, Firebase, and Google Authentication</w:t>
+            </w:r>
+            <w:r>
+              <w:rPr>
+                <w:sz w:val="20"/>
+                <w:szCs w:val="20"/>
+              </w:rPr>
+              <w:t xml:space="preserve"> (</w:t>
+            </w:r>
             <w:hyperlink r:id="rId8" w:history="1">
               <w:r>
                 <w:rPr>
                   <w:rStyle w:val="Hyperlink"/>
+                  <w:color w:val="0070C0"/>
                   <w:sz w:val="20"/>
                   <w:szCs w:val="20"/>
+                  <w:u w:val="none"/>
                 </w:rPr>
-                <w:t>Single Page Application</w:t>
+                <w:t>deplo</w:t>
+              </w:r>
+              <w:r>
+                <w:rPr>
+                  <w:rStyle w:val="Hyperlink"/>
+                  <w:color w:val="0070C0"/>
+                  <w:sz w:val="20"/>
+                  <w:szCs w:val="20"/>
+                  <w:u w:val="none"/>
+                </w:rPr>
+                <w:t>y</w:t>
+              </w:r>
+              <w:r>
+                <w:rPr>
+                  <w:rStyle w:val="Hyperlink"/>
+                  <w:color w:val="0070C0"/>
+                  <w:sz w:val="20"/>
+                  <w:szCs w:val="20"/>
+                  <w:u w:val="none"/>
+                </w:rPr>
+                <w:t>ed site</w:t>
               </w:r>
             </w:hyperlink>
             <w:r>
@@ -1090,31 +1295,7 @@
                 <w:sz w:val="20"/>
                 <w:szCs w:val="20"/>
               </w:rPr>
-              <w:t xml:space="preserve"> (SPA) with chat rooms, messages and login </w:t>
-            </w:r>
-          </w:p>
-          <w:p>
-            <w:pPr>
-              <w:widowControl w:val="0"/>
-              <w:pBdr>
-                <w:top w:val="nil"/>
-                <w:left w:val="nil"/>
-                <w:bottom w:val="nil"/>
-                <w:right w:val="nil"/>
-                <w:between w:val="nil"/>
-              </w:pBdr>
-              <w:spacing w:before="100"/>
-              <w:rPr>
-                <w:sz w:val="18"/>
-                <w:szCs w:val="18"/>
-              </w:rPr>
-            </w:pPr>
-            <w:r>
-              <w:rPr>
-                <w:sz w:val="20"/>
-                <w:szCs w:val="20"/>
-              </w:rPr>
-              <w:t>-Built using React, Firebase, and Google Authentication</w:t>
+              <w:t>)</w:t>
             </w:r>
           </w:p>
           <w:p>
@@ -1138,15 +1319,10 @@
             <w:bookmarkStart w:id="12" w:name="_u3uy0857ab2n" w:colFirst="0" w:colLast="0"/>
             <w:bookmarkEnd w:id="12"/>
             <w:r>
-              <w:t>Chemical Equation Balancing App (back</w:t>
-            </w:r>
-            <w:bookmarkStart w:id="13" w:name="_GoBack"/>
+              <w:t>Chemical Equation Balancing App (back-end)</w:t>
+            </w:r>
+            <w:bookmarkStart w:id="13" w:name="_re1qtuma0rpm" w:colFirst="0" w:colLast="0"/>
             <w:bookmarkEnd w:id="13"/>
-            <w:r>
-              <w:t>-end)</w:t>
-            </w:r>
-            <w:bookmarkStart w:id="14" w:name="_re1qtuma0rpm" w:colFirst="0" w:colLast="0"/>
-            <w:bookmarkEnd w:id="14"/>
           </w:p>
           <w:p>
             <w:pPr>
@@ -1170,15 +1346,52 @@
                 <w:szCs w:val="20"/>
               </w:rPr>
               <w:t>-</w:t>
+            </w:r>
+            <w:r>
+              <w:rPr>
+                <w:sz w:val="20"/>
+                <w:szCs w:val="20"/>
+              </w:rPr>
+              <w:t>CRUD App (</w:t>
             </w:r>
             <w:hyperlink r:id="rId9" w:history="1">
               <w:r>
                 <w:rPr>
                   <w:rStyle w:val="Hyperlink"/>
+                  <w:color w:val="0070C0"/>
+                  <w:u w:val="none"/>
+                </w:rPr>
+                <w:t>G</w:t>
+              </w:r>
+              <w:r>
+                <w:rPr>
+                  <w:rStyle w:val="Hyperlink"/>
+                  <w:color w:val="0070C0"/>
                   <w:sz w:val="20"/>
                   <w:szCs w:val="20"/>
+                  <w:u w:val="none"/>
                 </w:rPr>
-                <w:t>CRUD Application</w:t>
+                <w:t>itHub</w:t>
+              </w:r>
+              <w:r>
+                <w:rPr>
+                  <w:rStyle w:val="Hyperlink"/>
+                  <w:color w:val="0070C0"/>
+                  <w:sz w:val="20"/>
+                  <w:szCs w:val="20"/>
+                  <w:u w:val="none"/>
+                </w:rPr>
+                <w:t xml:space="preserve"> </w:t>
+              </w:r>
+              <w:r>
+                <w:rPr>
+                  <w:rStyle w:val="Hyperlink"/>
+                  <w:color w:val="0070C0"/>
+                  <w:sz w:val="20"/>
+                  <w:szCs w:val="20"/>
+                  <w:u w:val="none"/>
+                </w:rPr>
+                <w:t>repo</w:t>
               </w:r>
             </w:hyperlink>
             <w:r>
@@ -1186,7 +1399,14 @@
                 <w:sz w:val="20"/>
                 <w:szCs w:val="20"/>
               </w:rPr>
-              <w:t xml:space="preserve"> for chemical equation balancing with history</w:t>
+              <w:t xml:space="preserve">) </w:t>
+            </w:r>
+            <w:r>
+              <w:rPr>
+                <w:sz w:val="20"/>
+                <w:szCs w:val="20"/>
+              </w:rPr>
+              <w:t>for chemical equation balancing with history</w:t>
             </w:r>
           </w:p>
           <w:p>
@@ -1217,7 +1437,53 @@
                 <w:sz w:val="20"/>
                 <w:szCs w:val="20"/>
               </w:rPr>
-              <w:t xml:space="preserve">Built using Node, Express, Sequelize, and Jasmine </w:t>
+              <w:t>Built using Node, Express, Sequelize, and Jasmine</w:t>
+            </w:r>
+            <w:r>
+              <w:rPr>
+                <w:sz w:val="20"/>
+                <w:szCs w:val="20"/>
+              </w:rPr>
+              <w:t xml:space="preserve"> (</w:t>
+            </w:r>
+            <w:hyperlink r:id="rId10" w:history="1">
+              <w:r>
+                <w:rPr>
+                  <w:rStyle w:val="Hyperlink"/>
+                  <w:color w:val="0070C0"/>
+                  <w:sz w:val="20"/>
+                  <w:szCs w:val="20"/>
+                  <w:u w:val="none"/>
+                </w:rPr>
+                <w:t>deplo</w:t>
+              </w:r>
+              <w:r>
+                <w:rPr>
+                  <w:rStyle w:val="Hyperlink"/>
+                  <w:color w:val="0070C0"/>
+                  <w:sz w:val="20"/>
+                  <w:szCs w:val="20"/>
+                  <w:u w:val="none"/>
+                </w:rPr>
+                <w:t>y</w:t>
+              </w:r>
+              <w:r>
+                <w:rPr>
+                  <w:rStyle w:val="Hyperlink"/>
+                  <w:color w:val="0070C0"/>
+                  <w:sz w:val="20"/>
+                  <w:szCs w:val="20"/>
+                  <w:u w:val="none"/>
+                </w:rPr>
+                <w:t>ed site</w:t>
+              </w:r>
+            </w:hyperlink>
+            <w:r>
+              <w:rPr>
+                <w:sz w:val="20"/>
+                <w:szCs w:val="20"/>
+              </w:rPr>
+              <w:t>)</w:t>
             </w:r>
           </w:p>
         </w:tc>
@@ -1284,8 +1550,8 @@
                 <w:between w:val="nil"/>
               </w:pBdr>
             </w:pPr>
-            <w:bookmarkStart w:id="15" w:name="_skqh4zb6ceyb" w:colFirst="0" w:colLast="0"/>
-            <w:bookmarkEnd w:id="15"/>
+            <w:bookmarkStart w:id="14" w:name="_skqh4zb6ceyb" w:colFirst="0" w:colLast="0"/>
+            <w:bookmarkEnd w:id="14"/>
             <w:r>
               <w:t>Education</w:t>
             </w:r>
@@ -1535,7 +1801,7 @@
             </w:pPr>
             <w:r>
               <w:rPr>
-                <w:rFonts w:ascii="Arial Unicode MS" w:eastAsia="Arial Unicode MS" w:hAnsi="Arial Unicode MS" w:cs="Arial Unicode MS"/>
+                <w:rFonts w:ascii="Malgun Gothic" w:eastAsia="Malgun Gothic" w:hAnsi="Malgun Gothic" w:cs="Malgun Gothic" w:hint="eastAsia"/>
                 <w:b/>
                 <w:sz w:val="28"/>
                 <w:szCs w:val="28"/>
@@ -1734,75 +2000,76 @@
               </w:pBdr>
               <w:spacing w:line="240" w:lineRule="auto"/>
               <w:rPr>
-                <w:sz w:val="20"/>
-                <w:szCs w:val="20"/>
-              </w:rPr>
-            </w:pPr>
-            <w:r>
-              <w:rPr>
-                <w:sz w:val="20"/>
-                <w:szCs w:val="20"/>
-              </w:rPr>
-              <w:t xml:space="preserve">-4.9/5.0 overall client rating from 30 reviews on </w:t>
-            </w:r>
-            <w:hyperlink r:id="rId10" w:history="1">
+                <w:color w:val="0000FF" w:themeColor="hyperlink"/>
+                <w:sz w:val="20"/>
+                <w:szCs w:val="20"/>
+                <w:u w:val="single"/>
+              </w:rPr>
+            </w:pPr>
+            <w:r>
+              <w:rPr>
+                <w:sz w:val="20"/>
+                <w:szCs w:val="20"/>
+              </w:rPr>
+              <w:t>-4.9/5.0 overall client rating from 30</w:t>
+            </w:r>
+            <w:bookmarkStart w:id="15" w:name="_GoBack"/>
+            <w:bookmarkEnd w:id="15"/>
+            <w:r>
+              <w:rPr>
+                <w:sz w:val="20"/>
+                <w:szCs w:val="20"/>
+              </w:rPr>
+              <w:t xml:space="preserve"> reviews </w:t>
+            </w:r>
+            <w:r>
+              <w:rPr>
+                <w:sz w:val="20"/>
+                <w:szCs w:val="20"/>
+              </w:rPr>
+              <w:t>on</w:t>
+            </w:r>
+            <w:hyperlink r:id="rId11" w:history="1">
               <w:r>
                 <w:rPr>
                   <w:rStyle w:val="Hyperlink"/>
                   <w:sz w:val="20"/>
                   <w:szCs w:val="20"/>
-                </w:rPr>
-                <w:t>thumbtac</w:t>
-              </w:r>
-              <w:r>
-                <w:rPr>
-                  <w:rStyle w:val="Hyperlink"/>
-                  <w:sz w:val="20"/>
-                  <w:szCs w:val="20"/>
-                </w:rPr>
-                <w:t>k</w:t>
-              </w:r>
-              <w:r>
-                <w:rPr>
-                  <w:rStyle w:val="Hyperlink"/>
-                  <w:sz w:val="20"/>
-                  <w:szCs w:val="20"/>
+                  <w:u w:val="none"/>
                 </w:rPr>
                 <w:t xml:space="preserve"> </w:t>
               </w:r>
               <w:r>
                 <w:rPr>
                   <w:rStyle w:val="Hyperlink"/>
+                  <w:color w:val="0070C0"/>
                   <w:sz w:val="20"/>
                   <w:szCs w:val="20"/>
+                  <w:u w:val="none"/>
+                </w:rPr>
+                <w:t>thumbtack</w:t>
+              </w:r>
+              <w:r>
+                <w:rPr>
+                  <w:rStyle w:val="Hyperlink"/>
+                  <w:color w:val="0070C0"/>
+                  <w:sz w:val="20"/>
+                  <w:szCs w:val="20"/>
+                  <w:u w:val="none"/>
+                </w:rPr>
+                <w:t xml:space="preserve"> </w:t>
+              </w:r>
+              <w:r>
+                <w:rPr>
+                  <w:rStyle w:val="Hyperlink"/>
+                  <w:color w:val="0070C0"/>
+                  <w:sz w:val="20"/>
+                  <w:szCs w:val="20"/>
+                  <w:u w:val="none"/>
                 </w:rPr>
                 <w:t>profile</w:t>
               </w:r>
             </w:hyperlink>
-          </w:p>
-          <w:p>
-            <w:pPr>
-              <w:widowControl w:val="0"/>
-              <w:pBdr>
-                <w:top w:val="nil"/>
-                <w:left w:val="nil"/>
-                <w:bottom w:val="nil"/>
-                <w:right w:val="nil"/>
-                <w:between w:val="nil"/>
-              </w:pBdr>
-              <w:spacing w:line="240" w:lineRule="auto"/>
-              <w:rPr>
-                <w:sz w:val="20"/>
-                <w:szCs w:val="20"/>
-              </w:rPr>
-            </w:pPr>
-            <w:r>
-              <w:rPr>
-                <w:sz w:val="20"/>
-                <w:szCs w:val="20"/>
-              </w:rPr>
-              <w:t>-Sample contribution: helped client improve from a D to an A in chemistry in 2 months.</w:t>
-            </w:r>
           </w:p>
         </w:tc>
       </w:tr>

</xml_diff>